<commit_message>
Improved command line processing
</commit_message>
<xml_diff>
--- a/Supporting Documents/BridgeLink Command Line Options.docx
+++ b/Supporting Documents/BridgeLink Command Line Options.docx
@@ -466,16 +466,7 @@
           <w:p>
             <w:r>
               <w:lastRenderedPageBreak/>
-              <w:t>If the file name is omitted, the a</w:t>
-            </w:r>
-            <w:r>
-              <w:t xml:space="preserve">pplication specific options </w:t>
-            </w:r>
-            <w:r>
-              <w:t xml:space="preserve">&lt;app options&gt; </w:t>
-            </w:r>
-            <w:r>
-              <w:t xml:space="preserve">are passed all </w:t>
+              <w:t xml:space="preserve">If the file name is omitted, the application specific options &lt;app options&gt; are passed all </w:t>
             </w:r>
             <w:proofErr w:type="spellStart"/>
             <w:r>
@@ -483,13 +474,7 @@
             </w:r>
             <w:proofErr w:type="spellEnd"/>
             <w:r>
-              <w:t>™ Applications until an application is found that can process</w:t>
-            </w:r>
-            <w:r>
-              <w:t xml:space="preserve"> them</w:t>
-            </w:r>
-            <w:r>
-              <w:t>. If no application can be found the command line options window is displayed.</w:t>
+              <w:t>™ Applications until an application is found that can process them. If no application can be found the command line options window is displayed.</w:t>
             </w:r>
           </w:p>
           <w:p/>
@@ -548,7 +533,16 @@
           <w:p>
             <w:r>
               <w:lastRenderedPageBreak/>
-              <w:t>/&lt;</w:t>
+              <w:t>/</w:t>
+            </w:r>
+            <w:r>
+              <w:t>App</w:t>
+            </w:r>
+            <w:r>
+              <w:t>=</w:t>
+            </w:r>
+            <w:r>
+              <w:t>&lt;</w:t>
             </w:r>
             <w:proofErr w:type="spellStart"/>
             <w:r>
@@ -571,54 +565,60 @@
             </w:r>
             <w:proofErr w:type="spellEnd"/>
             <w:r>
-              <w:t xml:space="preserve">™ Applications are not guaranteed to have unique command line options.  </w:t>
+              <w:t xml:space="preserve">™ Applications are not guaranteed to have unique command line options.  Use this instead of </w:t>
+            </w:r>
+            <w:r>
+              <w:t>/App=</w:t>
+            </w:r>
+            <w:r>
+              <w:t xml:space="preserve">&lt;app options&gt; alone to pass application specific command line options to a specific </w:t>
+            </w:r>
+            <w:proofErr w:type="spellStart"/>
+            <w:r>
+              <w:t>BridgeLink</w:t>
+            </w:r>
+            <w:proofErr w:type="spellEnd"/>
+            <w:r>
+              <w:t>™ Application.</w:t>
+            </w:r>
+          </w:p>
+          <w:p/>
+          <w:p>
+            <w:r>
+              <w:t xml:space="preserve">Identify the specific </w:t>
+            </w:r>
+            <w:proofErr w:type="spellStart"/>
+            <w:r>
+              <w:t>BridgeLink</w:t>
+            </w:r>
+            <w:proofErr w:type="spellEnd"/>
+            <w:r>
+              <w:t>™ Application with &lt;</w:t>
+            </w:r>
+            <w:proofErr w:type="spellStart"/>
+            <w:r>
+              <w:t>appname</w:t>
+            </w:r>
+            <w:proofErr w:type="spellEnd"/>
+            <w:r>
+              <w:t>&gt;</w:t>
+            </w:r>
+          </w:p>
+          <w:p/>
+          <w:p>
+            <w:r>
+              <w:t>Example:</w:t>
+            </w:r>
+          </w:p>
+          <w:p>
+            <w:r>
+              <w:t>BridgeLink.exe /</w:t>
+            </w:r>
+            <w:r>
+              <w:t>App=</w:t>
             </w:r>
             <w:bookmarkStart w:id="0" w:name="_GoBack"/>
             <w:bookmarkEnd w:id="0"/>
-            <w:r>
-              <w:t xml:space="preserve">Use this instead of &lt;app options&gt; alone to pass application specific command line options to a specific </w:t>
-            </w:r>
-            <w:proofErr w:type="spellStart"/>
-            <w:r>
-              <w:t>BridgeLink</w:t>
-            </w:r>
-            <w:proofErr w:type="spellEnd"/>
-            <w:r>
-              <w:t>™ Application.</w:t>
-            </w:r>
-          </w:p>
-          <w:p/>
-          <w:p>
-            <w:r>
-              <w:t xml:space="preserve">Identify the specific </w:t>
-            </w:r>
-            <w:proofErr w:type="spellStart"/>
-            <w:r>
-              <w:t>BridgeLink</w:t>
-            </w:r>
-            <w:proofErr w:type="spellEnd"/>
-            <w:r>
-              <w:t>™ Application with &lt;</w:t>
-            </w:r>
-            <w:proofErr w:type="spellStart"/>
-            <w:r>
-              <w:t>appname</w:t>
-            </w:r>
-            <w:proofErr w:type="spellEnd"/>
-            <w:r>
-              <w:t>&gt;</w:t>
-            </w:r>
-          </w:p>
-          <w:p/>
-          <w:p>
-            <w:r>
-              <w:t>Example:</w:t>
-            </w:r>
-          </w:p>
-          <w:p>
-            <w:r>
-              <w:t>BridgeLink.exe /</w:t>
-            </w:r>
             <w:proofErr w:type="spellStart"/>
             <w:r>
               <w:t>PGSuper</w:t>

</xml_diff>